<commit_message>
Added Final Version - Octave
</commit_message>
<xml_diff>
--- a/Odyssey Write ups/OCTAVE.docx
+++ b/Odyssey Write ups/OCTAVE.docx
@@ -157,12 +157,10 @@
           <w:numId w:val="3"/>
         </w:numPr>
       </w:pPr>
-      <w:bookmarkStart w:id="0" w:name="_GoBack"/>
       <w:r>
         <w:t>Innovation and creativity</w:t>
       </w:r>
     </w:p>
-    <w:bookmarkEnd w:id="0"/>
     <w:p>
       <w:pPr>
         <w:pStyle w:val="ListParagraph"/>
@@ -187,7 +185,18 @@
         <w:t>Effective incorporation of the given surprise song.</w:t>
       </w:r>
     </w:p>
-    <w:p/>
+    <w:p>
+      <w:r>
+        <w:t>Venue: Central Courtyard</w:t>
+      </w:r>
+    </w:p>
+    <w:p>
+      <w:r>
+        <w:t>Time: 10 30 am</w:t>
+      </w:r>
+      <w:bookmarkStart w:id="0" w:name="_GoBack"/>
+      <w:bookmarkEnd w:id="0"/>
+    </w:p>
     <w:p>
       <w:pPr>
         <w:jc w:val="center"/>

</xml_diff>